<commit_message>
Manual de gestión de cobro CTG
</commit_message>
<xml_diff>
--- a/Manuales Valledupar/Taxatión Smart/PORTAL/IT-AC-M-01 PLANTILLA MANUAL DE USUARIO--PRESENTACION_DE_INFORMACION_EXOGENA.docx
+++ b/Manuales Valledupar/Taxatión Smart/PORTAL/IT-AC-M-01 PLANTILLA MANUAL DE USUARIO--PRESENTACION_DE_INFORMACION_EXOGENA.docx
@@ -2959,8 +2959,90 @@
         <w:rPr>
           <w:noProof/>
         </w:rPr>
+        <mc:AlternateContent>
+          <mc:Choice Requires="wps">
+            <w:drawing>
+              <wp:anchor distT="0" distB="0" distL="114300" distR="114300" simplePos="0" relativeHeight="251661312" behindDoc="0" locked="0" layoutInCell="1" allowOverlap="1" wp14:anchorId="70F2965E" wp14:editId="47E3BE59">
+                <wp:simplePos x="0" y="0"/>
+                <wp:positionH relativeFrom="column">
+                  <wp:posOffset>2105165</wp:posOffset>
+                </wp:positionH>
+                <wp:positionV relativeFrom="paragraph">
+                  <wp:posOffset>248054</wp:posOffset>
+                </wp:positionV>
+                <wp:extent cx="702310" cy="160317"/>
+                <wp:effectExtent l="0" t="0" r="21590" b="11430"/>
+                <wp:wrapNone/>
+                <wp:docPr id="1641560414" name="Rectángulo 46"/>
+                <wp:cNvGraphicFramePr/>
+                <a:graphic xmlns:a="http://schemas.openxmlformats.org/drawingml/2006/main">
+                  <a:graphicData uri="http://schemas.microsoft.com/office/word/2010/wordprocessingShape">
+                    <wps:wsp>
+                      <wps:cNvSpPr/>
+                      <wps:spPr>
+                        <a:xfrm>
+                          <a:off x="0" y="0"/>
+                          <a:ext cx="702310" cy="160317"/>
+                        </a:xfrm>
+                        <a:prstGeom prst="rect">
+                          <a:avLst/>
+                        </a:prstGeom>
+                        <a:solidFill>
+                          <a:schemeClr val="bg1"/>
+                        </a:solidFill>
+                        <a:ln>
+                          <a:solidFill>
+                            <a:schemeClr val="bg1"/>
+                          </a:solidFill>
+                        </a:ln>
+                      </wps:spPr>
+                      <wps:style>
+                        <a:lnRef idx="2">
+                          <a:schemeClr val="accent1">
+                            <a:shade val="15000"/>
+                          </a:schemeClr>
+                        </a:lnRef>
+                        <a:fillRef idx="1">
+                          <a:schemeClr val="accent1"/>
+                        </a:fillRef>
+                        <a:effectRef idx="0">
+                          <a:schemeClr val="accent1"/>
+                        </a:effectRef>
+                        <a:fontRef idx="minor">
+                          <a:schemeClr val="lt1"/>
+                        </a:fontRef>
+                      </wps:style>
+                      <wps:bodyPr rot="0" spcFirstLastPara="0" vertOverflow="overflow" horzOverflow="overflow" vert="horz" wrap="square" lIns="91440" tIns="45720" rIns="91440" bIns="45720" numCol="1" spcCol="0" rtlCol="0" fromWordArt="0" anchor="ctr" anchorCtr="0" forceAA="0" compatLnSpc="1">
+                        <a:prstTxWarp prst="textNoShape">
+                          <a:avLst/>
+                        </a:prstTxWarp>
+                        <a:noAutofit/>
+                      </wps:bodyPr>
+                    </wps:wsp>
+                  </a:graphicData>
+                </a:graphic>
+                <wp14:sizeRelH relativeFrom="margin">
+                  <wp14:pctWidth>0</wp14:pctWidth>
+                </wp14:sizeRelH>
+                <wp14:sizeRelV relativeFrom="margin">
+                  <wp14:pctHeight>0</wp14:pctHeight>
+                </wp14:sizeRelV>
+              </wp:anchor>
+            </w:drawing>
+          </mc:Choice>
+          <mc:Fallback>
+            <w:pict>
+              <v:rect w14:anchorId="0094AEC5" id="Rectángulo 46" o:spid="_x0000_s1026" style="position:absolute;margin-left:165.75pt;margin-top:19.55pt;width:55.3pt;height:12.6pt;z-index:251661312;visibility:visible;mso-wrap-style:square;mso-width-percent:0;mso-height-percent:0;mso-wrap-distance-left:9pt;mso-wrap-distance-top:0;mso-wrap-distance-right:9pt;mso-wrap-distance-bottom:0;mso-position-horizontal:absolute;mso-position-horizontal-relative:text;mso-position-vertical:absolute;mso-position-vertical-relative:text;mso-width-percent:0;mso-height-percent:0;mso-width-relative:margin;mso-height-relative:margin;v-text-anchor:middle" o:gfxdata="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" fillcolor="white [3212]" strokecolor="white [3212]" strokeweight="1pt"/>
+            </w:pict>
+          </mc:Fallback>
+        </mc:AlternateContent>
+      </w:r>
+      <w:r>
+        <w:rPr>
+          <w:noProof/>
+        </w:rPr>
         <w:drawing>
-          <wp:anchor distT="0" distB="0" distL="114300" distR="114300" simplePos="0" relativeHeight="251663360" behindDoc="0" locked="0" layoutInCell="1" allowOverlap="1" wp14:anchorId="60831B9C" wp14:editId="6B8C0D8F">
+          <wp:anchor distT="0" distB="0" distL="114300" distR="114300" simplePos="0" relativeHeight="251663360" behindDoc="0" locked="0" layoutInCell="1" allowOverlap="1" wp14:anchorId="60831B9C" wp14:editId="68266E7F">
             <wp:simplePos x="0" y="0"/>
             <wp:positionH relativeFrom="column">
               <wp:posOffset>2044814</wp:posOffset>
@@ -3017,90 +3099,9 @@
       </w:r>
       <w:r>
         <w:rPr>
-          <w:noProof/>
-        </w:rPr>
-        <mc:AlternateContent>
-          <mc:Choice Requires="wps">
-            <w:drawing>
-              <wp:anchor distT="0" distB="0" distL="114300" distR="114300" simplePos="0" relativeHeight="251661312" behindDoc="0" locked="0" layoutInCell="1" allowOverlap="1" wp14:anchorId="70F2965E" wp14:editId="595ECECA">
-                <wp:simplePos x="0" y="0"/>
-                <wp:positionH relativeFrom="column">
-                  <wp:posOffset>2106228</wp:posOffset>
-                </wp:positionH>
-                <wp:positionV relativeFrom="paragraph">
-                  <wp:posOffset>249915</wp:posOffset>
-                </wp:positionV>
-                <wp:extent cx="702859" cy="190500"/>
-                <wp:effectExtent l="0" t="0" r="21590" b="19050"/>
-                <wp:wrapNone/>
-                <wp:docPr id="1641560414" name="Rectángulo 46"/>
-                <wp:cNvGraphicFramePr/>
-                <a:graphic xmlns:a="http://schemas.openxmlformats.org/drawingml/2006/main">
-                  <a:graphicData uri="http://schemas.microsoft.com/office/word/2010/wordprocessingShape">
-                    <wps:wsp>
-                      <wps:cNvSpPr/>
-                      <wps:spPr>
-                        <a:xfrm>
-                          <a:off x="0" y="0"/>
-                          <a:ext cx="702859" cy="190500"/>
-                        </a:xfrm>
-                        <a:prstGeom prst="rect">
-                          <a:avLst/>
-                        </a:prstGeom>
-                        <a:solidFill>
-                          <a:schemeClr val="bg1"/>
-                        </a:solidFill>
-                        <a:ln>
-                          <a:solidFill>
-                            <a:schemeClr val="bg1"/>
-                          </a:solidFill>
-                        </a:ln>
-                      </wps:spPr>
-                      <wps:style>
-                        <a:lnRef idx="2">
-                          <a:schemeClr val="accent1">
-                            <a:shade val="15000"/>
-                          </a:schemeClr>
-                        </a:lnRef>
-                        <a:fillRef idx="1">
-                          <a:schemeClr val="accent1"/>
-                        </a:fillRef>
-                        <a:effectRef idx="0">
-                          <a:schemeClr val="accent1"/>
-                        </a:effectRef>
-                        <a:fontRef idx="minor">
-                          <a:schemeClr val="lt1"/>
-                        </a:fontRef>
-                      </wps:style>
-                      <wps:bodyPr rot="0" spcFirstLastPara="0" vertOverflow="overflow" horzOverflow="overflow" vert="horz" wrap="square" lIns="91440" tIns="45720" rIns="91440" bIns="45720" numCol="1" spcCol="0" rtlCol="0" fromWordArt="0" anchor="ctr" anchorCtr="0" forceAA="0" compatLnSpc="1">
-                        <a:prstTxWarp prst="textNoShape">
-                          <a:avLst/>
-                        </a:prstTxWarp>
-                        <a:noAutofit/>
-                      </wps:bodyPr>
-                    </wps:wsp>
-                  </a:graphicData>
-                </a:graphic>
-                <wp14:sizeRelH relativeFrom="margin">
-                  <wp14:pctWidth>0</wp14:pctWidth>
-                </wp14:sizeRelH>
-                <wp14:sizeRelV relativeFrom="margin">
-                  <wp14:pctHeight>0</wp14:pctHeight>
-                </wp14:sizeRelV>
-              </wp:anchor>
-            </w:drawing>
-          </mc:Choice>
-          <mc:Fallback>
-            <w:pict>
-              <v:rect w14:anchorId="6523DE9F" id="Rectángulo 46" o:spid="_x0000_s1026" style="position:absolute;margin-left:165.85pt;margin-top:19.7pt;width:55.35pt;height:15pt;z-index:251661312;visibility:visible;mso-wrap-style:square;mso-width-percent:0;mso-height-percent:0;mso-wrap-distance-left:9pt;mso-wrap-distance-top:0;mso-wrap-distance-right:9pt;mso-wrap-distance-bottom:0;mso-position-horizontal:absolute;mso-position-horizontal-relative:text;mso-position-vertical:absolute;mso-position-vertical-relative:text;mso-width-percent:0;mso-height-percent:0;mso-width-relative:margin;mso-height-relative:margin;v-text-anchor:middle" o:gfxdata="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" fillcolor="white [3212]" strokecolor="white [3212]" strokeweight="1pt"/>
-            </w:pict>
-          </mc:Fallback>
-        </mc:AlternateContent>
-      </w:r>
-      <w:r>
-        <w:rPr>
           <w:rFonts w:eastAsia="Arial" w:cs="Arial"/>
           <w:i/>
+          <w:noProof/>
           <w:color w:val="0070C0"/>
           <w:sz w:val="18"/>
           <w:szCs w:val="18"/>
@@ -4579,7 +4580,7 @@
           <w:color w:val="000000"/>
         </w:rPr>
         <w:drawing>
-          <wp:inline distT="0" distB="0" distL="0" distR="0" wp14:anchorId="52D7A711" wp14:editId="04CDBEA7">
+          <wp:inline distT="0" distB="0" distL="0" distR="0" wp14:anchorId="52D7A711" wp14:editId="73F49CD9">
             <wp:extent cx="4860000" cy="1870059"/>
             <wp:effectExtent l="38100" t="38100" r="36195" b="35560"/>
             <wp:docPr id="1423777026" name="Imagen 51"/>
@@ -19691,10 +19692,6 @@
 </file>
 
 <file path=customXml/item1.xml><?xml version="1.0" encoding="utf-8"?>
-<b:Sources xmlns:b="http://schemas.openxmlformats.org/officeDocument/2006/bibliography" xmlns="http://schemas.openxmlformats.org/officeDocument/2006/bibliography" SelectedStyle="\APASixthEditionOfficeOnline.xsl" StyleName="APA" Version="6"/>
-</file>
-
-<file path=customXml/item2.xml><?xml version="1.0" encoding="utf-8"?>
 <s:customData xmlns="http://www.wps.cn/officeDocument/2013/wpsCustomData" xmlns:s="http://www.wps.cn/officeDocument/2013/wpsCustomData">
   <customSectProps>
     <customSectPr/>
@@ -19706,18 +19703,22 @@
 </s:customData>
 </file>
 
+<file path=customXml/item2.xml><?xml version="1.0" encoding="utf-8"?>
+<b:Sources xmlns:b="http://schemas.openxmlformats.org/officeDocument/2006/bibliography" xmlns="http://schemas.openxmlformats.org/officeDocument/2006/bibliography" SelectedStyle="\APASixthEditionOfficeOnline.xsl" StyleName="APA" Version="6"/>
+</file>
+
 <file path=customXml/itemProps1.xml><?xml version="1.0" encoding="utf-8"?>
+<ds:datastoreItem xmlns:ds="http://schemas.openxmlformats.org/officeDocument/2006/customXml" ds:itemID="{B1977F7D-205B-4081-913C-38D41E755F92}">
+  <ds:schemaRefs>
+    <ds:schemaRef ds:uri="http://www.wps.cn/officeDocument/2013/wpsCustomData"/>
+  </ds:schemaRefs>
+</ds:datastoreItem>
+</file>
+
+<file path=customXml/itemProps2.xml><?xml version="1.0" encoding="utf-8"?>
 <ds:datastoreItem xmlns:ds="http://schemas.openxmlformats.org/officeDocument/2006/customXml" ds:itemID="{D2F210E6-2ADF-4642-91A7-2583C25D6A56}">
   <ds:schemaRefs>
     <ds:schemaRef ds:uri="http://schemas.openxmlformats.org/officeDocument/2006/bibliography"/>
   </ds:schemaRefs>
 </ds:datastoreItem>
-</file>
-
-<file path=customXml/itemProps2.xml><?xml version="1.0" encoding="utf-8"?>
-<ds:datastoreItem xmlns:ds="http://schemas.openxmlformats.org/officeDocument/2006/customXml" ds:itemID="{B1977F7D-205B-4081-913C-38D41E755F92}">
-  <ds:schemaRefs>
-    <ds:schemaRef ds:uri="http://www.wps.cn/officeDocument/2013/wpsCustomData"/>
-  </ds:schemaRefs>
-</ds:datastoreItem>
 </file>
</xml_diff>